<commit_message>
Trame Analyse - Présentation + Screen Posts
</commit_message>
<xml_diff>
--- a/Benchmark/Benchmark_agences.docx
+++ b/Benchmark/Benchmark_agences.docx
@@ -132,8 +132,6 @@
       <w:r>
         <w:t>Présents sur différents réseaux sociaux :</w:t>
       </w:r>
-      <w:bookmarkStart w:id="0" w:name="_GoBack"/>
-      <w:bookmarkEnd w:id="0"/>
     </w:p>
     <w:p>
       <w:r>
@@ -1412,18 +1410,7 @@
             <w:sz w:val="56"/>
             <w:szCs w:val="56"/>
           </w:rPr>
-          <w:t>I</w:t>
-        </w:r>
-        <w:r>
-          <w:rPr>
-            <w:rStyle w:val="Lienhypertexte"/>
-            <w:rFonts w:asciiTheme="majorHAnsi" w:eastAsiaTheme="majorEastAsia" w:hAnsiTheme="majorHAnsi" w:cstheme="majorBidi"/>
-            <w:spacing w:val="-10"/>
-            <w:kern w:val="28"/>
-            <w:sz w:val="56"/>
-            <w:szCs w:val="56"/>
-          </w:rPr>
-          <w:t>NTUITI</w:t>
+          <w:t>INTUITI</w:t>
         </w:r>
       </w:hyperlink>
     </w:p>
@@ -1488,6 +1475,146 @@
         </w:drawing>
       </w:r>
     </w:p>
+    <w:p>
+      <w:pPr>
+        <w:rPr>
+          <w:rFonts w:asciiTheme="majorHAnsi" w:eastAsiaTheme="majorEastAsia" w:hAnsiTheme="majorHAnsi" w:cstheme="majorBidi"/>
+          <w:spacing w:val="-10"/>
+          <w:kern w:val="28"/>
+          <w:sz w:val="56"/>
+          <w:szCs w:val="56"/>
+        </w:rPr>
+      </w:pPr>
+    </w:p>
+    <w:p>
+      <w:pPr>
+        <w:rPr>
+          <w:rFonts w:asciiTheme="majorHAnsi" w:eastAsiaTheme="majorEastAsia" w:hAnsiTheme="majorHAnsi" w:cstheme="majorBidi"/>
+          <w:spacing w:val="-10"/>
+          <w:kern w:val="28"/>
+          <w:sz w:val="56"/>
+          <w:szCs w:val="56"/>
+        </w:rPr>
+      </w:pPr>
+    </w:p>
+    <w:p>
+      <w:pPr>
+        <w:rPr>
+          <w:rFonts w:asciiTheme="majorHAnsi" w:eastAsiaTheme="majorEastAsia" w:hAnsiTheme="majorHAnsi" w:cstheme="majorBidi"/>
+          <w:spacing w:val="-10"/>
+          <w:kern w:val="28"/>
+          <w:sz w:val="56"/>
+          <w:szCs w:val="56"/>
+        </w:rPr>
+      </w:pPr>
+    </w:p>
+    <w:p>
+      <w:pPr>
+        <w:rPr>
+          <w:rFonts w:asciiTheme="majorHAnsi" w:eastAsiaTheme="majorEastAsia" w:hAnsiTheme="majorHAnsi" w:cstheme="majorBidi"/>
+          <w:spacing w:val="-10"/>
+          <w:kern w:val="28"/>
+          <w:sz w:val="56"/>
+          <w:szCs w:val="56"/>
+        </w:rPr>
+      </w:pPr>
+    </w:p>
+    <w:p>
+      <w:pPr>
+        <w:rPr>
+          <w:sz w:val="26"/>
+          <w:szCs w:val="26"/>
+        </w:rPr>
+      </w:pPr>
+      <w:r>
+        <w:rPr>
+          <w:sz w:val="26"/>
+          <w:szCs w:val="26"/>
+        </w:rPr>
+        <w:lastRenderedPageBreak/>
+        <w:t>*Pour le style de communication digital cross-canaux (entreprise de mise en relations / recrutement profils DEV)</w:t>
+      </w:r>
+      <w:bookmarkStart w:id="0" w:name="_GoBack"/>
+      <w:bookmarkEnd w:id="0"/>
+    </w:p>
+    <w:p>
+      <w:pPr>
+        <w:rPr>
+          <w:rStyle w:val="TitreCar"/>
+        </w:rPr>
+      </w:pPr>
+      <w:hyperlink r:id="rId16" w:history="1">
+        <w:r>
+          <w:rPr>
+            <w:rStyle w:val="Lienhypertexte"/>
+            <w:rFonts w:asciiTheme="majorHAnsi" w:eastAsiaTheme="majorEastAsia" w:hAnsiTheme="majorHAnsi" w:cstheme="majorBidi"/>
+            <w:spacing w:val="-10"/>
+            <w:kern w:val="28"/>
+            <w:sz w:val="56"/>
+            <w:szCs w:val="56"/>
+          </w:rPr>
+          <w:t>BLUECODERS</w:t>
+        </w:r>
+      </w:hyperlink>
+      <w:r>
+        <w:rPr>
+          <w:rFonts w:asciiTheme="majorHAnsi" w:eastAsiaTheme="majorEastAsia" w:hAnsiTheme="majorHAnsi" w:cstheme="majorBidi"/>
+          <w:noProof/>
+          <w:spacing w:val="-10"/>
+          <w:kern w:val="28"/>
+          <w:sz w:val="56"/>
+          <w:szCs w:val="56"/>
+        </w:rPr>
+        <w:drawing>
+          <wp:inline distT="0" distB="0" distL="0" distR="0">
+            <wp:extent cx="5724525" cy="3343275"/>
+            <wp:effectExtent l="0" t="0" r="9525" b="9525"/>
+            <wp:docPr id="11" name="Image 11"/>
+            <wp:cNvGraphicFramePr>
+              <a:graphicFrameLocks xmlns:a="http://schemas.openxmlformats.org/drawingml/2006/main" noChangeAspect="1"/>
+            </wp:cNvGraphicFramePr>
+            <a:graphic xmlns:a="http://schemas.openxmlformats.org/drawingml/2006/main">
+              <a:graphicData uri="http://schemas.openxmlformats.org/drawingml/2006/picture">
+                <pic:pic xmlns:pic="http://schemas.openxmlformats.org/drawingml/2006/picture">
+                  <pic:nvPicPr>
+                    <pic:cNvPr id="0" name="Picture 1"/>
+                    <pic:cNvPicPr>
+                      <a:picLocks noChangeAspect="1" noChangeArrowheads="1"/>
+                    </pic:cNvPicPr>
+                  </pic:nvPicPr>
+                  <pic:blipFill>
+                    <a:blip r:embed="rId17">
+                      <a:extLst>
+                        <a:ext uri="{28A0092B-C50C-407E-A947-70E740481C1C}">
+                          <a14:useLocalDpi xmlns:a14="http://schemas.microsoft.com/office/drawing/2010/main" val="0"/>
+                        </a:ext>
+                      </a:extLst>
+                    </a:blip>
+                    <a:srcRect/>
+                    <a:stretch>
+                      <a:fillRect/>
+                    </a:stretch>
+                  </pic:blipFill>
+                  <pic:spPr bwMode="auto">
+                    <a:xfrm>
+                      <a:off x="0" y="0"/>
+                      <a:ext cx="5724525" cy="3343275"/>
+                    </a:xfrm>
+                    <a:prstGeom prst="rect">
+                      <a:avLst/>
+                    </a:prstGeom>
+                    <a:noFill/>
+                    <a:ln>
+                      <a:noFill/>
+                    </a:ln>
+                  </pic:spPr>
+                </pic:pic>
+              </a:graphicData>
+            </a:graphic>
+          </wp:inline>
+        </w:drawing>
+      </w:r>
+    </w:p>
     <w:p/>
     <w:sectPr>
       <w:pgSz w:w="11906" w:h="16838"/>
@@ -1516,7 +1643,7 @@
       </w:pPr>
     </w:pPrDefault>
   </w:docDefaults>
-  <w:latentStyles w:defLockedState="0" w:defUIPriority="99" w:defSemiHidden="0" w:defUnhideWhenUsed="0" w:defQFormat="0" w:count="376">
+  <w:latentStyles w:defLockedState="0" w:defUIPriority="99" w:defSemiHidden="0" w:defUnhideWhenUsed="0" w:defQFormat="0" w:count="375">
     <w:lsdException w:name="Normal" w:uiPriority="0" w:qFormat="1"/>
     <w:lsdException w:name="heading 1" w:uiPriority="9" w:qFormat="1"/>
     <w:lsdException w:name="heading 2" w:semiHidden="1" w:uiPriority="9" w:unhideWhenUsed="1" w:qFormat="1"/>
@@ -1622,6 +1749,7 @@
     <w:lsdException w:name="HTML Sample" w:semiHidden="1" w:unhideWhenUsed="1"/>
     <w:lsdException w:name="HTML Typewriter" w:semiHidden="1" w:unhideWhenUsed="1"/>
     <w:lsdException w:name="HTML Variable" w:semiHidden="1" w:unhideWhenUsed="1"/>
+    <w:lsdException w:name="Normal Table" w:semiHidden="1" w:unhideWhenUsed="1"/>
     <w:lsdException w:name="annotation subject" w:semiHidden="1" w:unhideWhenUsed="1"/>
     <w:lsdException w:name="No List" w:semiHidden="1" w:unhideWhenUsed="1"/>
     <w:lsdException w:name="Outline List 1" w:semiHidden="1" w:unhideWhenUsed="1"/>
@@ -1668,8 +1796,10 @@
     <w:lsdException w:name="Table Subtle 2" w:semiHidden="1" w:unhideWhenUsed="1"/>
     <w:lsdException w:name="Table Web 1" w:semiHidden="1" w:unhideWhenUsed="1"/>
     <w:lsdException w:name="Table Web 2" w:semiHidden="1" w:unhideWhenUsed="1"/>
+    <w:lsdException w:name="Table Web 3" w:semiHidden="1" w:unhideWhenUsed="1"/>
     <w:lsdException w:name="Balloon Text" w:semiHidden="1" w:unhideWhenUsed="1"/>
     <w:lsdException w:name="Table Grid" w:uiPriority="39"/>
+    <w:lsdException w:name="Table Theme" w:semiHidden="1" w:unhideWhenUsed="1"/>
     <w:lsdException w:name="Placeholder Text" w:semiHidden="1"/>
     <w:lsdException w:name="No Spacing" w:uiPriority="1" w:qFormat="1"/>
     <w:lsdException w:name="Light Shading" w:uiPriority="60"/>
@@ -1889,7 +2019,6 @@
     <w:lsdException w:name="Smart Hyperlink" w:semiHidden="1" w:unhideWhenUsed="1"/>
     <w:lsdException w:name="Hashtag" w:semiHidden="1" w:unhideWhenUsed="1"/>
     <w:lsdException w:name="Unresolved Mention" w:semiHidden="1" w:unhideWhenUsed="1"/>
-    <w:lsdException w:name="Smart Link" w:semiHidden="1" w:unhideWhenUsed="1"/>
   </w:latentStyles>
   <w:style w:type="paragraph" w:default="1" w:styleId="Normal">
     <w:name w:val="Normal"/>

</xml_diff>

<commit_message>
ajout horaires post benchmark
</commit_message>
<xml_diff>
--- a/Benchmark/Benchmark_agences.docx
+++ b/Benchmark/Benchmark_agences.docx
@@ -58,7 +58,7 @@
           <w:noProof/>
         </w:rPr>
         <w:drawing>
-          <wp:inline distT="0" distB="0" distL="0" distR="0">
+          <wp:inline distT="0" distB="0" distL="0" distR="0" wp14:anchorId="4B9A8374" wp14:editId="01B1C965">
             <wp:extent cx="5745480" cy="2682240"/>
             <wp:effectExtent l="0" t="0" r="7620" b="3810"/>
             <wp:docPr id="10" name="Image 10"/>
@@ -134,40 +134,75 @@
       </w:r>
     </w:p>
     <w:p>
-      <w:r>
+      <w:pPr>
+        <w:rPr>
+          <w:i/>
+        </w:rPr>
+      </w:pPr>
+      <w:r>
+        <w:rPr>
+          <w:i/>
+        </w:rPr>
         <w:t xml:space="preserve">Facebook – </w:t>
       </w:r>
       <w:proofErr w:type="spellStart"/>
       <w:r>
+        <w:rPr>
+          <w:i/>
+        </w:rPr>
         <w:t>Vimeo</w:t>
       </w:r>
       <w:proofErr w:type="spellEnd"/>
       <w:r>
+        <w:rPr>
+          <w:i/>
+        </w:rPr>
         <w:t>– Pinterest – Instagram –</w:t>
       </w:r>
       <w:r>
+        <w:rPr>
+          <w:i/>
+        </w:rPr>
         <w:t xml:space="preserve"> </w:t>
       </w:r>
       <w:proofErr w:type="spellStart"/>
       <w:r>
+        <w:rPr>
+          <w:i/>
+        </w:rPr>
         <w:t>Linkedin</w:t>
       </w:r>
       <w:proofErr w:type="spellEnd"/>
       <w:r>
+        <w:rPr>
+          <w:i/>
+        </w:rPr>
         <w:t xml:space="preserve"> -</w:t>
       </w:r>
       <w:r>
+        <w:rPr>
+          <w:i/>
+        </w:rPr>
         <w:t xml:space="preserve"> </w:t>
       </w:r>
       <w:proofErr w:type="spellStart"/>
       <w:r>
+        <w:rPr>
+          <w:i/>
+        </w:rPr>
         <w:t>SoundCloud</w:t>
       </w:r>
       <w:proofErr w:type="spellEnd"/>
     </w:p>
     <w:p>
       <w:r>
-        <w:t xml:space="preserve">Multi compétents : </w:t>
+        <w:t>Multi</w:t>
+      </w:r>
+      <w:r>
+        <w:t>-</w:t>
+      </w:r>
+      <w:r>
+        <w:t xml:space="preserve">compétents : </w:t>
       </w:r>
       <w:proofErr w:type="spellStart"/>
       <w:r>
@@ -254,7 +289,7 @@
         </w:rPr>
         <w:lastRenderedPageBreak/>
         <w:drawing>
-          <wp:inline distT="0" distB="0" distL="0" distR="0">
+          <wp:inline distT="0" distB="0" distL="0" distR="0" wp14:anchorId="1C87C969" wp14:editId="204690F3">
             <wp:extent cx="3437537" cy="1917700"/>
             <wp:effectExtent l="0" t="0" r="0" b="6350"/>
             <wp:docPr id="1" name="Image 1"/>
@@ -349,7 +384,19 @@
         <w:t>é</w:t>
       </w:r>
       <w:r>
-        <w:t>o est efficace dans ce cas car faite pas des professionnels (qualité et montage optimaux).</w:t>
+        <w:t xml:space="preserve">o est efficace dans ce cas car </w:t>
+      </w:r>
+      <w:r>
+        <w:t xml:space="preserve">contenu </w:t>
+      </w:r>
+      <w:r>
+        <w:t>fait pa</w:t>
+      </w:r>
+      <w:r>
+        <w:t xml:space="preserve">r </w:t>
+      </w:r>
+      <w:r>
+        <w:t>des professionnels (qualité et montage optimaux).</w:t>
       </w:r>
     </w:p>
     <w:p/>
@@ -359,7 +406,7 @@
           <w:noProof/>
         </w:rPr>
         <w:drawing>
-          <wp:inline distT="0" distB="0" distL="0" distR="0">
+          <wp:inline distT="0" distB="0" distL="0" distR="0" wp14:anchorId="4E336F8D" wp14:editId="264B53AF">
             <wp:extent cx="2671720" cy="2695575"/>
             <wp:effectExtent l="0" t="0" r="0" b="0"/>
             <wp:docPr id="2" name="Image 2"/>
@@ -488,7 +535,7 @@
           <w:noProof/>
         </w:rPr>
         <w:drawing>
-          <wp:inline distT="0" distB="0" distL="0" distR="0">
+          <wp:inline distT="0" distB="0" distL="0" distR="0" wp14:anchorId="32D623C9" wp14:editId="5C27AD3C">
             <wp:extent cx="2576987" cy="2923540"/>
             <wp:effectExtent l="0" t="0" r="0" b="0"/>
             <wp:docPr id="3" name="Image 3"/>
@@ -550,20 +597,18 @@
           <w:noProof/>
         </w:rPr>
       </w:pPr>
-    </w:p>
-    <w:p>
-      <w:pPr>
+      <w:r>
         <w:rPr>
           <w:noProof/>
         </w:rPr>
-      </w:pPr>
-    </w:p>
-    <w:p>
-      <w:pPr>
+        <w:t xml:space="preserve">Jeux concours durant tout le mois de décembre, en partenariat avec différents créateurs </w:t>
+      </w:r>
+      <w:r>
         <w:rPr>
           <w:noProof/>
         </w:rPr>
-      </w:pPr>
+        <w:t>Nantais :</w:t>
+      </w:r>
     </w:p>
     <w:p>
       <w:pPr>
@@ -571,46 +616,20 @@
           <w:noProof/>
         </w:rPr>
       </w:pPr>
-    </w:p>
-    <w:p>
-      <w:pPr>
+      <w:r>
         <w:rPr>
           <w:noProof/>
         </w:rPr>
-      </w:pPr>
+        <w:t>Diversifie les publications pendant la période des fêtes de fin d’année, permet l’engagement de la communauté via une participation (des chose « à gagner »), visuel sobre et efficace sur la même ligne graphique durant toute la session.</w:t>
+      </w:r>
+    </w:p>
+    <w:p>
       <w:r>
         <w:rPr>
           <w:noProof/>
         </w:rPr>
-        <w:t xml:space="preserve">Jeux concours durant tout le mois de décembre, en partenariat avec différents créateurs </w:t>
-      </w:r>
-      <w:r>
-        <w:rPr>
-          <w:noProof/>
-        </w:rPr>
-        <w:t>Nantais :</w:t>
-      </w:r>
-    </w:p>
-    <w:p>
-      <w:pPr>
-        <w:rPr>
-          <w:noProof/>
-        </w:rPr>
-      </w:pPr>
-      <w:r>
-        <w:rPr>
-          <w:noProof/>
-        </w:rPr>
-        <w:t>Diversifie les publications pendant la période des fêtes de fin d’année, permet l’engagement de la communauté via une participation (des chose « à gagner »), visuel sobre et efficace sur la même ligne graphique durant toute la session.</w:t>
-      </w:r>
-    </w:p>
-    <w:p>
-      <w:r>
-        <w:rPr>
-          <w:noProof/>
-        </w:rPr>
         <w:drawing>
-          <wp:inline distT="0" distB="0" distL="0" distR="0">
+          <wp:inline distT="0" distB="0" distL="0" distR="0" wp14:anchorId="792DC11E" wp14:editId="6B56926F">
             <wp:extent cx="2589864" cy="2974975"/>
             <wp:effectExtent l="0" t="0" r="1270" b="0"/>
             <wp:docPr id="4" name="Image 4"/>
@@ -661,6 +680,26 @@
     </w:p>
     <w:p/>
     <w:p>
+      <w:r>
+        <w:t>Publications en semaine : Mardi et Vendredi + samedi</w:t>
+      </w:r>
+    </w:p>
+    <w:p>
+      <w:r>
+        <w:t>Principalement début de matinée (9h 10h), fin d’</w:t>
+      </w:r>
+      <w:proofErr w:type="spellStart"/>
+      <w:r>
+        <w:t>après midi</w:t>
+      </w:r>
+      <w:proofErr w:type="spellEnd"/>
+      <w:r>
+        <w:t xml:space="preserve"> (16h-17h)  + début de soirée (V &amp; S)</w:t>
+      </w:r>
+    </w:p>
+    <w:p/>
+    <w:p/>
+    <w:p>
       <w:pPr>
         <w:rPr>
           <w:b/>
@@ -742,14 +781,6 @@
           <w:szCs w:val="26"/>
         </w:rPr>
       </w:pPr>
-    </w:p>
-    <w:p>
-      <w:pPr>
-        <w:rPr>
-          <w:sz w:val="26"/>
-          <w:szCs w:val="26"/>
-        </w:rPr>
-      </w:pPr>
       <w:r>
         <w:rPr>
           <w:sz w:val="26"/>
@@ -765,6 +796,37 @@
           <w:szCs w:val="26"/>
         </w:rPr>
       </w:pPr>
+      <w:r>
+        <w:rPr>
+          <w:sz w:val="26"/>
+          <w:szCs w:val="26"/>
+        </w:rPr>
+        <w:t xml:space="preserve">Newsfeed peu fournit en </w:t>
+      </w:r>
+      <w:proofErr w:type="spellStart"/>
+      <w:r>
+        <w:rPr>
+          <w:sz w:val="26"/>
+          <w:szCs w:val="26"/>
+        </w:rPr>
+        <w:t>posts</w:t>
+      </w:r>
+      <w:proofErr w:type="spellEnd"/>
+      <w:r>
+        <w:rPr>
+          <w:sz w:val="26"/>
+          <w:szCs w:val="26"/>
+        </w:rPr>
+        <w:t>, la page a été crée il y a 2 mois maximum.</w:t>
+      </w:r>
+    </w:p>
+    <w:p>
+      <w:pPr>
+        <w:rPr>
+          <w:sz w:val="26"/>
+          <w:szCs w:val="26"/>
+        </w:rPr>
+      </w:pPr>
     </w:p>
     <w:p>
       <w:pPr>
@@ -824,46 +886,6 @@
           <w:szCs w:val="26"/>
         </w:rPr>
       </w:pPr>
-    </w:p>
-    <w:p>
-      <w:pPr>
-        <w:rPr>
-          <w:sz w:val="26"/>
-          <w:szCs w:val="26"/>
-        </w:rPr>
-      </w:pPr>
-    </w:p>
-    <w:p>
-      <w:pPr>
-        <w:rPr>
-          <w:sz w:val="26"/>
-          <w:szCs w:val="26"/>
-        </w:rPr>
-      </w:pPr>
-    </w:p>
-    <w:p>
-      <w:pPr>
-        <w:rPr>
-          <w:sz w:val="26"/>
-          <w:szCs w:val="26"/>
-        </w:rPr>
-      </w:pPr>
-    </w:p>
-    <w:p>
-      <w:pPr>
-        <w:rPr>
-          <w:sz w:val="26"/>
-          <w:szCs w:val="26"/>
-        </w:rPr>
-      </w:pPr>
-    </w:p>
-    <w:p>
-      <w:pPr>
-        <w:rPr>
-          <w:sz w:val="26"/>
-          <w:szCs w:val="26"/>
-        </w:rPr>
-      </w:pPr>
       <w:r>
         <w:rPr>
           <w:sz w:val="26"/>
@@ -898,7 +920,7 @@
           <w:noProof/>
         </w:rPr>
         <w:drawing>
-          <wp:inline distT="0" distB="0" distL="0" distR="0">
+          <wp:inline distT="0" distB="0" distL="0" distR="0" wp14:anchorId="733C93F2" wp14:editId="7604B335">
             <wp:extent cx="2894606" cy="3032125"/>
             <wp:effectExtent l="0" t="0" r="1270" b="0"/>
             <wp:docPr id="5" name="Image 5"/>
@@ -983,7 +1005,7 @@
         </w:rPr>
         <w:lastRenderedPageBreak/>
         <w:drawing>
-          <wp:inline distT="0" distB="0" distL="0" distR="0">
+          <wp:inline distT="0" distB="0" distL="0" distR="0" wp14:anchorId="2D5BE1AE" wp14:editId="38ED9991">
             <wp:extent cx="2468081" cy="2522220"/>
             <wp:effectExtent l="0" t="0" r="8890" b="0"/>
             <wp:docPr id="6" name="Image 6"/>
@@ -1044,7 +1066,7 @@
           <w:noProof/>
         </w:rPr>
         <w:drawing>
-          <wp:inline distT="0" distB="0" distL="0" distR="0" wp14:anchorId="5DD9026C" wp14:editId="693EC6BE">
+          <wp:inline distT="0" distB="0" distL="0" distR="0" wp14:anchorId="0E2922D9" wp14:editId="5B2AAA22">
             <wp:extent cx="2309238" cy="2376184"/>
             <wp:effectExtent l="0" t="0" r="0" b="5080"/>
             <wp:docPr id="7" name="Image 7"/>
@@ -1108,6 +1130,70 @@
           <w:szCs w:val="26"/>
         </w:rPr>
       </w:pPr>
+      <w:r>
+        <w:rPr>
+          <w:sz w:val="26"/>
+          <w:szCs w:val="26"/>
+        </w:rPr>
+        <w:t xml:space="preserve">Les dates de publications </w:t>
+      </w:r>
+      <w:r>
+        <w:rPr>
+          <w:i/>
+          <w:sz w:val="26"/>
+          <w:szCs w:val="26"/>
+        </w:rPr>
+        <w:t>étant approximatives</w:t>
+      </w:r>
+      <w:r>
+        <w:rPr>
+          <w:sz w:val="26"/>
+          <w:szCs w:val="26"/>
+        </w:rPr>
+        <w:t xml:space="preserve">, il est difficile de dégager une « suite logique » sur leur planning de publication hormis </w:t>
+      </w:r>
+      <w:r>
+        <w:rPr>
+          <w:b/>
+          <w:sz w:val="26"/>
+          <w:szCs w:val="26"/>
+        </w:rPr>
+        <w:t>1 publication par semaine</w:t>
+      </w:r>
+      <w:r>
+        <w:rPr>
+          <w:b/>
+          <w:sz w:val="26"/>
+          <w:szCs w:val="26"/>
+        </w:rPr>
+        <w:t xml:space="preserve">, tout </w:t>
+      </w:r>
+      <w:proofErr w:type="gramStart"/>
+      <w:r>
+        <w:rPr>
+          <w:b/>
+          <w:sz w:val="26"/>
+          <w:szCs w:val="26"/>
+        </w:rPr>
+        <w:t>format confondus</w:t>
+      </w:r>
+      <w:proofErr w:type="gramEnd"/>
+      <w:r>
+        <w:rPr>
+          <w:b/>
+          <w:sz w:val="26"/>
+          <w:szCs w:val="26"/>
+        </w:rPr>
+        <w:t>.</w:t>
+      </w:r>
+    </w:p>
+    <w:p>
+      <w:pPr>
+        <w:rPr>
+          <w:sz w:val="26"/>
+          <w:szCs w:val="26"/>
+        </w:rPr>
+      </w:pPr>
     </w:p>
     <w:p>
       <w:pPr>
@@ -1218,6 +1304,7 @@
           <w:sz w:val="26"/>
           <w:szCs w:val="26"/>
         </w:rPr>
+        <w:lastRenderedPageBreak/>
         <w:t xml:space="preserve">Leur cœur de métier est le </w:t>
       </w:r>
       <w:proofErr w:type="spellStart"/>
@@ -1241,38 +1328,22 @@
           <w:sz w:val="26"/>
           <w:szCs w:val="26"/>
         </w:rPr>
+        <w:t xml:space="preserve"> et c</w:t>
+      </w:r>
+      <w:r>
+        <w:rPr>
+          <w:sz w:val="26"/>
+          <w:szCs w:val="26"/>
+        </w:rPr>
+        <w:t>réative : ce</w:t>
+      </w:r>
+      <w:r>
+        <w:rPr>
+          <w:sz w:val="26"/>
+          <w:szCs w:val="26"/>
+        </w:rPr>
         <w:t xml:space="preserve"> </w:t>
       </w:r>
-      <w:proofErr w:type="gramStart"/>
-      <w:r>
-        <w:rPr>
-          <w:sz w:val="26"/>
-          <w:szCs w:val="26"/>
-        </w:rPr>
-        <w:t>et  c</w:t>
-      </w:r>
-      <w:r>
-        <w:rPr>
-          <w:sz w:val="26"/>
-          <w:szCs w:val="26"/>
-        </w:rPr>
-        <w:t>réative</w:t>
-      </w:r>
-      <w:proofErr w:type="gramEnd"/>
-      <w:r>
-        <w:rPr>
-          <w:sz w:val="26"/>
-          <w:szCs w:val="26"/>
-        </w:rPr>
-        <w:t> : ce</w:t>
-      </w:r>
-      <w:r>
-        <w:rPr>
-          <w:sz w:val="26"/>
-          <w:szCs w:val="26"/>
-        </w:rPr>
-        <w:t xml:space="preserve"> </w:t>
-      </w:r>
       <w:r>
         <w:rPr>
           <w:sz w:val="26"/>
@@ -1329,9 +1400,8 @@
           <w:sz w:val="26"/>
           <w:szCs w:val="26"/>
         </w:rPr>
-        <w:lastRenderedPageBreak/>
         <w:drawing>
-          <wp:inline distT="0" distB="0" distL="0" distR="0">
+          <wp:inline distT="0" distB="0" distL="0" distR="0" wp14:anchorId="0ECDC940" wp14:editId="07AE4923">
             <wp:extent cx="3530556" cy="1615440"/>
             <wp:effectExtent l="0" t="0" r="0" b="3810"/>
             <wp:docPr id="8" name="Image 8"/>
@@ -1426,7 +1496,7 @@
           <w:noProof/>
         </w:rPr>
         <w:drawing>
-          <wp:inline distT="0" distB="0" distL="0" distR="0">
+          <wp:inline distT="0" distB="0" distL="0" distR="0" wp14:anchorId="44386F9F" wp14:editId="441F1189">
             <wp:extent cx="5753100" cy="2849880"/>
             <wp:effectExtent l="0" t="0" r="0" b="7620"/>
             <wp:docPr id="9" name="Image 9"/>
@@ -1531,11 +1601,8 @@
           <w:sz w:val="26"/>
           <w:szCs w:val="26"/>
         </w:rPr>
-        <w:lastRenderedPageBreak/>
         <w:t>*Pour le style de communication digital cross-canaux (entreprise de mise en relations / recrutement profils DEV)</w:t>
       </w:r>
-      <w:bookmarkStart w:id="0" w:name="_GoBack"/>
-      <w:bookmarkEnd w:id="0"/>
     </w:p>
     <w:p>
       <w:pPr>
@@ -1566,7 +1633,7 @@
           <w:szCs w:val="56"/>
         </w:rPr>
         <w:drawing>
-          <wp:inline distT="0" distB="0" distL="0" distR="0">
+          <wp:inline distT="0" distB="0" distL="0" distR="0" wp14:anchorId="76F08863" wp14:editId="04AD3315">
             <wp:extent cx="5724525" cy="3343275"/>
             <wp:effectExtent l="0" t="0" r="9525" b="9525"/>
             <wp:docPr id="11" name="Image 11"/>
@@ -1616,6 +1683,296 @@
       </w:r>
     </w:p>
     <w:p/>
+    <w:p>
+      <w:r>
+        <w:t>1 150 likes</w:t>
+      </w:r>
+    </w:p>
+    <w:p>
+      <w:r>
+        <w:t>1190 followers</w:t>
+      </w:r>
+    </w:p>
+    <w:p>
+      <w:r>
+        <w:t>Peu de publications en semaine, en moyenne 2 par mois dont contenu ‘Spécial’ à dates-jalons : Saint Valentin en février, les 30 ans du Web en Mars.</w:t>
+      </w:r>
+    </w:p>
+    <w:p>
+      <w:r>
+        <w:rPr>
+          <w:noProof/>
+        </w:rPr>
+        <w:drawing>
+          <wp:inline distT="0" distB="0" distL="0" distR="0" wp14:anchorId="5E2B20C6" wp14:editId="640DE808">
+            <wp:extent cx="1644430" cy="1843590"/>
+            <wp:effectExtent l="0" t="0" r="0" b="4445"/>
+            <wp:docPr id="12" name="Image 12"/>
+            <wp:cNvGraphicFramePr>
+              <a:graphicFrameLocks xmlns:a="http://schemas.openxmlformats.org/drawingml/2006/main" noChangeAspect="1"/>
+            </wp:cNvGraphicFramePr>
+            <a:graphic xmlns:a="http://schemas.openxmlformats.org/drawingml/2006/main">
+              <a:graphicData uri="http://schemas.openxmlformats.org/drawingml/2006/picture">
+                <pic:pic xmlns:pic="http://schemas.openxmlformats.org/drawingml/2006/picture">
+                  <pic:nvPicPr>
+                    <pic:cNvPr id="0" name="Picture 1"/>
+                    <pic:cNvPicPr>
+                      <a:picLocks noChangeAspect="1" noChangeArrowheads="1"/>
+                    </pic:cNvPicPr>
+                  </pic:nvPicPr>
+                  <pic:blipFill>
+                    <a:blip r:embed="rId18" cstate="print">
+                      <a:extLst>
+                        <a:ext uri="{28A0092B-C50C-407E-A947-70E740481C1C}">
+                          <a14:useLocalDpi xmlns:a14="http://schemas.microsoft.com/office/drawing/2010/main" val="0"/>
+                        </a:ext>
+                      </a:extLst>
+                    </a:blip>
+                    <a:srcRect/>
+                    <a:stretch>
+                      <a:fillRect/>
+                    </a:stretch>
+                  </pic:blipFill>
+                  <pic:spPr bwMode="auto">
+                    <a:xfrm>
+                      <a:off x="0" y="0"/>
+                      <a:ext cx="1687916" cy="1892343"/>
+                    </a:xfrm>
+                    <a:prstGeom prst="rect">
+                      <a:avLst/>
+                    </a:prstGeom>
+                    <a:noFill/>
+                    <a:ln>
+                      <a:noFill/>
+                    </a:ln>
+                  </pic:spPr>
+                </pic:pic>
+              </a:graphicData>
+            </a:graphic>
+          </wp:inline>
+        </w:drawing>
+      </w:r>
+    </w:p>
+    <w:p/>
+    <w:p>
+      <w:pPr>
+        <w:rPr>
+          <w:noProof/>
+        </w:rPr>
+      </w:pPr>
+      <w:r>
+        <w:lastRenderedPageBreak/>
+        <w:t>Modification régulière de la photo de profil suivant le contexte (Noël, Fête des Rois, Saint-</w:t>
+      </w:r>
+      <w:proofErr w:type="spellStart"/>
+      <w:r>
+        <w:t>patrick</w:t>
+      </w:r>
+      <w:proofErr w:type="spellEnd"/>
+      <w:r>
+        <w:t>, Pâques) : joue énormément sur l’humour et le calendrier</w:t>
+      </w:r>
+    </w:p>
+    <w:p>
+      <w:r>
+        <w:rPr>
+          <w:noProof/>
+        </w:rPr>
+        <w:drawing>
+          <wp:inline distT="0" distB="0" distL="0" distR="0" wp14:anchorId="7510B216" wp14:editId="5E77616F">
+            <wp:extent cx="733587" cy="760095"/>
+            <wp:effectExtent l="0" t="0" r="9525" b="1905"/>
+            <wp:docPr id="13" name="Image 13"/>
+            <wp:cNvGraphicFramePr>
+              <a:graphicFrameLocks xmlns:a="http://schemas.openxmlformats.org/drawingml/2006/main" noChangeAspect="1"/>
+            </wp:cNvGraphicFramePr>
+            <a:graphic xmlns:a="http://schemas.openxmlformats.org/drawingml/2006/main">
+              <a:graphicData uri="http://schemas.openxmlformats.org/drawingml/2006/picture">
+                <pic:pic xmlns:pic="http://schemas.openxmlformats.org/drawingml/2006/picture">
+                  <pic:nvPicPr>
+                    <pic:cNvPr id="0" name="Picture 2"/>
+                    <pic:cNvPicPr>
+                      <a:picLocks noChangeAspect="1" noChangeArrowheads="1"/>
+                    </pic:cNvPicPr>
+                  </pic:nvPicPr>
+                  <pic:blipFill>
+                    <a:blip r:embed="rId19" cstate="print">
+                      <a:extLst>
+                        <a:ext uri="{28A0092B-C50C-407E-A947-70E740481C1C}">
+                          <a14:useLocalDpi xmlns:a14="http://schemas.microsoft.com/office/drawing/2010/main" val="0"/>
+                        </a:ext>
+                      </a:extLst>
+                    </a:blip>
+                    <a:srcRect/>
+                    <a:stretch>
+                      <a:fillRect/>
+                    </a:stretch>
+                  </pic:blipFill>
+                  <pic:spPr bwMode="auto">
+                    <a:xfrm>
+                      <a:off x="0" y="0"/>
+                      <a:ext cx="782121" cy="810382"/>
+                    </a:xfrm>
+                    <a:prstGeom prst="rect">
+                      <a:avLst/>
+                    </a:prstGeom>
+                    <a:noFill/>
+                    <a:ln>
+                      <a:noFill/>
+                    </a:ln>
+                  </pic:spPr>
+                </pic:pic>
+              </a:graphicData>
+            </a:graphic>
+          </wp:inline>
+        </w:drawing>
+      </w:r>
+    </w:p>
+    <w:p>
+      <w:r>
+        <w:t xml:space="preserve">Présentation régulière </w:t>
+      </w:r>
+      <w:r>
+        <w:t>des employés (nouveaux, en salon…)</w:t>
+      </w:r>
+    </w:p>
+    <w:p>
+      <w:r>
+        <w:rPr>
+          <w:noProof/>
+        </w:rPr>
+        <w:drawing>
+          <wp:inline distT="0" distB="0" distL="0" distR="0" wp14:anchorId="262418E8" wp14:editId="4CFBB72E">
+            <wp:extent cx="1491115" cy="1507891"/>
+            <wp:effectExtent l="0" t="0" r="0" b="0"/>
+            <wp:docPr id="14" name="Image 14"/>
+            <wp:cNvGraphicFramePr>
+              <a:graphicFrameLocks xmlns:a="http://schemas.openxmlformats.org/drawingml/2006/main" noChangeAspect="1"/>
+            </wp:cNvGraphicFramePr>
+            <a:graphic xmlns:a="http://schemas.openxmlformats.org/drawingml/2006/main">
+              <a:graphicData uri="http://schemas.openxmlformats.org/drawingml/2006/picture">
+                <pic:pic xmlns:pic="http://schemas.openxmlformats.org/drawingml/2006/picture">
+                  <pic:nvPicPr>
+                    <pic:cNvPr id="0" name="Picture 3"/>
+                    <pic:cNvPicPr>
+                      <a:picLocks noChangeAspect="1" noChangeArrowheads="1"/>
+                    </pic:cNvPicPr>
+                  </pic:nvPicPr>
+                  <pic:blipFill>
+                    <a:blip r:embed="rId20" cstate="print">
+                      <a:extLst>
+                        <a:ext uri="{28A0092B-C50C-407E-A947-70E740481C1C}">
+                          <a14:useLocalDpi xmlns:a14="http://schemas.microsoft.com/office/drawing/2010/main" val="0"/>
+                        </a:ext>
+                      </a:extLst>
+                    </a:blip>
+                    <a:srcRect/>
+                    <a:stretch>
+                      <a:fillRect/>
+                    </a:stretch>
+                  </pic:blipFill>
+                  <pic:spPr bwMode="auto">
+                    <a:xfrm>
+                      <a:off x="0" y="0"/>
+                      <a:ext cx="1543092" cy="1560453"/>
+                    </a:xfrm>
+                    <a:prstGeom prst="rect">
+                      <a:avLst/>
+                    </a:prstGeom>
+                    <a:noFill/>
+                    <a:ln>
+                      <a:noFill/>
+                    </a:ln>
+                  </pic:spPr>
+                </pic:pic>
+              </a:graphicData>
+            </a:graphic>
+          </wp:inline>
+        </w:drawing>
+      </w:r>
+      <w:r>
+        <w:rPr>
+          <w:noProof/>
+        </w:rPr>
+        <w:t xml:space="preserve">   </w:t>
+      </w:r>
+      <w:bookmarkStart w:id="0" w:name="_GoBack"/>
+      <w:bookmarkEnd w:id="0"/>
+    </w:p>
+    <w:p>
+      <w:r>
+        <w:t xml:space="preserve">La majorité des </w:t>
+      </w:r>
+      <w:proofErr w:type="spellStart"/>
+      <w:r>
+        <w:t>posts</w:t>
+      </w:r>
+      <w:proofErr w:type="spellEnd"/>
+      <w:r>
+        <w:t xml:space="preserve"> sont basés sur l’humour et le décalage de ton, orienté profil Dev Web</w:t>
+      </w:r>
+    </w:p>
+    <w:p>
+      <w:r>
+        <w:rPr>
+          <w:noProof/>
+        </w:rPr>
+        <w:t xml:space="preserve">  </w:t>
+      </w:r>
+      <w:r>
+        <w:rPr>
+          <w:noProof/>
+        </w:rPr>
+        <w:drawing>
+          <wp:inline distT="0" distB="0" distL="0" distR="0" wp14:anchorId="6285D5EE" wp14:editId="179B0BB9">
+            <wp:extent cx="1341120" cy="1827342"/>
+            <wp:effectExtent l="0" t="0" r="0" b="1905"/>
+            <wp:docPr id="15" name="Image 15"/>
+            <wp:cNvGraphicFramePr>
+              <a:graphicFrameLocks xmlns:a="http://schemas.openxmlformats.org/drawingml/2006/main" noChangeAspect="1"/>
+            </wp:cNvGraphicFramePr>
+            <a:graphic xmlns:a="http://schemas.openxmlformats.org/drawingml/2006/main">
+              <a:graphicData uri="http://schemas.openxmlformats.org/drawingml/2006/picture">
+                <pic:pic xmlns:pic="http://schemas.openxmlformats.org/drawingml/2006/picture">
+                  <pic:nvPicPr>
+                    <pic:cNvPr id="0" name="Picture 4"/>
+                    <pic:cNvPicPr>
+                      <a:picLocks noChangeAspect="1" noChangeArrowheads="1"/>
+                    </pic:cNvPicPr>
+                  </pic:nvPicPr>
+                  <pic:blipFill>
+                    <a:blip r:embed="rId21" cstate="print">
+                      <a:extLst>
+                        <a:ext uri="{28A0092B-C50C-407E-A947-70E740481C1C}">
+                          <a14:useLocalDpi xmlns:a14="http://schemas.microsoft.com/office/drawing/2010/main" val="0"/>
+                        </a:ext>
+                      </a:extLst>
+                    </a:blip>
+                    <a:srcRect/>
+                    <a:stretch>
+                      <a:fillRect/>
+                    </a:stretch>
+                  </pic:blipFill>
+                  <pic:spPr bwMode="auto">
+                    <a:xfrm>
+                      <a:off x="0" y="0"/>
+                      <a:ext cx="1447362" cy="1972101"/>
+                    </a:xfrm>
+                    <a:prstGeom prst="rect">
+                      <a:avLst/>
+                    </a:prstGeom>
+                    <a:noFill/>
+                    <a:ln>
+                      <a:noFill/>
+                    </a:ln>
+                  </pic:spPr>
+                </pic:pic>
+              </a:graphicData>
+            </a:graphic>
+          </wp:inline>
+        </w:drawing>
+      </w:r>
+    </w:p>
     <w:sectPr>
       <w:pgSz w:w="11906" w:h="16838"/>
       <w:pgMar w:top="1417" w:right="1417" w:bottom="1417" w:left="1417" w:header="708" w:footer="708" w:gutter="0"/>
@@ -1643,7 +2000,7 @@
       </w:pPr>
     </w:pPrDefault>
   </w:docDefaults>
-  <w:latentStyles w:defLockedState="0" w:defUIPriority="99" w:defSemiHidden="0" w:defUnhideWhenUsed="0" w:defQFormat="0" w:count="375">
+  <w:latentStyles w:defLockedState="0" w:defUIPriority="99" w:defSemiHidden="0" w:defUnhideWhenUsed="0" w:defQFormat="0" w:count="376">
     <w:lsdException w:name="Normal" w:uiPriority="0" w:qFormat="1"/>
     <w:lsdException w:name="heading 1" w:uiPriority="9" w:qFormat="1"/>
     <w:lsdException w:name="heading 2" w:semiHidden="1" w:uiPriority="9" w:unhideWhenUsed="1" w:qFormat="1"/>
@@ -1749,7 +2106,6 @@
     <w:lsdException w:name="HTML Sample" w:semiHidden="1" w:unhideWhenUsed="1"/>
     <w:lsdException w:name="HTML Typewriter" w:semiHidden="1" w:unhideWhenUsed="1"/>
     <w:lsdException w:name="HTML Variable" w:semiHidden="1" w:unhideWhenUsed="1"/>
-    <w:lsdException w:name="Normal Table" w:semiHidden="1" w:unhideWhenUsed="1"/>
     <w:lsdException w:name="annotation subject" w:semiHidden="1" w:unhideWhenUsed="1"/>
     <w:lsdException w:name="No List" w:semiHidden="1" w:unhideWhenUsed="1"/>
     <w:lsdException w:name="Outline List 1" w:semiHidden="1" w:unhideWhenUsed="1"/>
@@ -1796,10 +2152,8 @@
     <w:lsdException w:name="Table Subtle 2" w:semiHidden="1" w:unhideWhenUsed="1"/>
     <w:lsdException w:name="Table Web 1" w:semiHidden="1" w:unhideWhenUsed="1"/>
     <w:lsdException w:name="Table Web 2" w:semiHidden="1" w:unhideWhenUsed="1"/>
-    <w:lsdException w:name="Table Web 3" w:semiHidden="1" w:unhideWhenUsed="1"/>
     <w:lsdException w:name="Balloon Text" w:semiHidden="1" w:unhideWhenUsed="1"/>
     <w:lsdException w:name="Table Grid" w:uiPriority="39"/>
-    <w:lsdException w:name="Table Theme" w:semiHidden="1" w:unhideWhenUsed="1"/>
     <w:lsdException w:name="Placeholder Text" w:semiHidden="1"/>
     <w:lsdException w:name="No Spacing" w:uiPriority="1" w:qFormat="1"/>
     <w:lsdException w:name="Light Shading" w:uiPriority="60"/>
@@ -2019,6 +2373,7 @@
     <w:lsdException w:name="Smart Hyperlink" w:semiHidden="1" w:unhideWhenUsed="1"/>
     <w:lsdException w:name="Hashtag" w:semiHidden="1" w:unhideWhenUsed="1"/>
     <w:lsdException w:name="Unresolved Mention" w:semiHidden="1" w:unhideWhenUsed="1"/>
+    <w:lsdException w:name="Smart Link" w:semiHidden="1" w:unhideWhenUsed="1"/>
   </w:latentStyles>
   <w:style w:type="paragraph" w:default="1" w:styleId="Normal">
     <w:name w:val="Normal"/>

</xml_diff>